<commit_message>
new code from test branch
</commit_message>
<xml_diff>
--- a/files/For Automation Testing.docx
+++ b/files/For Automation Testing.docx
@@ -55,10 +55,10 @@
         <w:rPr>
           <w:highlight w:val="yellow"/>
         </w:rPr>
-        <w:t>,</w:t>
-      </w:r>
-      <w:r>
-        <w:t xml:space="preserve"> e.g. oaks, maples, and pines.</w:t>
+        <w:t xml:space="preserve"> e.g.</w:t>
+      </w:r>
+      <w:r>
+        <w:t xml:space="preserve"> oaks, maples, and pines.</w:t>
       </w:r>
     </w:p>
     <w:p>
@@ -97,10 +97,10 @@
         <w:rPr>
           <w:highlight w:val="yellow"/>
         </w:rPr>
-        <w:t>,</w:t>
-      </w:r>
-      <w:r>
-        <w:t xml:space="preserve"> e.g. the Eiffel Tower, the </w:t>
+        <w:t xml:space="preserve"> e.g.</w:t>
+      </w:r>
+      <w:r>
+        <w:t xml:space="preserve"> the Eiffel Tower, the </w:t>
       </w:r>
       <w:proofErr w:type="spellStart"/>
       <w:r>
@@ -155,10 +155,10 @@
         <w:rPr>
           <w:highlight w:val="yellow"/>
         </w:rPr>
-        <w:t>,</w:t>
-      </w:r>
-      <w:r>
-        <w:t xml:space="preserve"> e.g. Python, JavaScript, and Ruby, are popular in web development.</w:t>
+        <w:t xml:space="preserve"> e.g.</w:t>
+      </w:r>
+      <w:r>
+        <w:t xml:space="preserve"> Python, JavaScript, and Ruby, are popular in web development.</w:t>
       </w:r>
     </w:p>
     <w:p>
@@ -197,10 +197,10 @@
         <w:rPr>
           <w:highlight w:val="yellow"/>
         </w:rPr>
-        <w:t>,</w:t>
-      </w:r>
-      <w:r>
-        <w:t xml:space="preserve"> e.g. red, yellow, and blue.</w:t>
+        <w:t xml:space="preserve"> e.g.</w:t>
+      </w:r>
+      <w:r>
+        <w:t xml:space="preserve"> red, yellow, and blue.</w:t>
       </w:r>
     </w:p>
     <w:p>
@@ -240,10 +240,10 @@
         <w:rPr>
           <w:highlight w:val="yellow"/>
         </w:rPr>
-        <w:t>,</w:t>
-      </w:r>
-      <w:r>
-        <w:t xml:space="preserve"> e.g. apples, oranges, and bananas. This simple rule helps avoid ambiguity and makes the sentence easier to read. On the other hand, a colon is ideal when introducing a clause or a longer list. For example, the advantages of renewable energy are numerous</w:t>
+        <w:t xml:space="preserve"> e.g.</w:t>
+      </w:r>
+      <w:r>
+        <w:t xml:space="preserve"> apples, oranges, and bananas. This simple rule helps avoid ambiguity and makes the sentence easier to read. On the other hand, a colon is ideal when introducing a clause or a longer list. For example, the advantages of renewable energy are numerous</w:t>
       </w:r>
       <w:r>
         <w:rPr>
@@ -266,10 +266,10 @@
         <w:rPr>
           <w:highlight w:val="yellow"/>
         </w:rPr>
-        <w:t>,</w:t>
-      </w:r>
-      <w:r>
-        <w:t xml:space="preserve"> e.g. clothes, toiletries, and snacks. However, if explaining the purpose behind these items, a colon might be more appropriate</w:t>
+        <w:t xml:space="preserve"> e.g.</w:t>
+      </w:r>
+      <w:r>
+        <w:t xml:space="preserve"> clothes, toiletries, and snacks. However, if explaining the purpose behind these items, a colon might be more appropriate</w:t>
       </w:r>
       <w:r>
         <w:rPr>
@@ -284,10 +284,10 @@
         <w:rPr>
           <w:highlight w:val="yellow"/>
         </w:rPr>
-        <w:t>,</w:t>
-      </w:r>
-      <w:r>
-        <w:t xml:space="preserve"> e.g. taking notes, highlighting key points, and practicing regularly. But if the goal is to elaborate on the importance of these habits, a colon would be fitting</w:t>
+        <w:t xml:space="preserve"> e.g.</w:t>
+      </w:r>
+      <w:r>
+        <w:t xml:space="preserve"> taking notes, highlighting key points, and practicing regularly. But if the goal is to elaborate on the importance of these habits, a colon would be fitting</w:t>
       </w:r>
       <w:r>
         <w:rPr>
@@ -1426,11 +1426,15 @@
       </w:r>
     </w:p>
     <w:p>
-      <w:r>
-        <w:t>H</w:t>
-      </w:r>
-      <w:r>
-        <w:t>ere are examples where a hyphen is used to connect a prefix to a word, avoiding confusion with doubled vowels or consonants:</w:t>
+      <w:proofErr w:type="spellStart"/>
+      <w:proofErr w:type="gramStart"/>
+      <w:r>
+        <w:t>ere</w:t>
+      </w:r>
+      <w:proofErr w:type="spellEnd"/>
+      <w:proofErr w:type="gramEnd"/>
+      <w:r>
+        <w:t xml:space="preserve"> are examples where a hyphen is used to connect a prefix to a word, avoiding confusion with doubled vowels or consonants:</w:t>
       </w:r>
     </w:p>
     <w:p>

</xml_diff>